<commit_message>
Kopiec i Tablica fixed
</commit_message>
<xml_diff>
--- a/SdizoWW.docx
+++ b/SdizoWW.docx
@@ -426,10 +426,7 @@
         <w:t>dodawanie elementu na początek, jest to dużo szybsze (podczas prób przy dodawaniu elementu na koniec przy tworzeniu struktury czas jej tworzenia wynosił ponad 10s, dlatego porzuciłem dalsze testowanie.)</w:t>
       </w:r>
     </w:p>
-    <w:p>
-      <w:bookmarkStart w:id="0" w:name="_GoBack"/>
-      <w:bookmarkEnd w:id="0"/>
-    </w:p>
+    <w:p/>
     <w:p>
       <w:pPr>
         <w:pStyle w:val="Akapitzlist"/>
@@ -1250,6 +1247,11 @@
     </w:tbl>
     <w:p/>
     <w:p>
+      <w:r>
+        <w:br w:type="page"/>
+      </w:r>
+    </w:p>
+    <w:p>
       <w:pPr>
         <w:jc w:val="center"/>
         <w:rPr>
@@ -1260,6 +1262,7 @@
         <w:rPr>
           <w:rStyle w:val="Wyrnienieintensywne"/>
         </w:rPr>
+        <w:lastRenderedPageBreak/>
         <w:t xml:space="preserve">Lista </w:t>
       </w:r>
       <w:proofErr w:type="gramStart"/>
@@ -1277,7 +1280,6 @@
         <w:t>wyniki w milisekundach):</w:t>
       </w:r>
     </w:p>
-    <w:p/>
     <w:tbl>
       <w:tblPr>
         <w:tblStyle w:val="Tabelasiatki5ciemnaakcent6"/>
@@ -2127,7 +2129,16 @@
         </w:tc>
       </w:tr>
     </w:tbl>
-    <w:p/>
+    <w:p>
+      <w:pPr>
+        <w:jc w:val="center"/>
+        <w:rPr>
+          <w:i/>
+          <w:iCs/>
+          <w:color w:val="4472C4" w:themeColor="accent1"/>
+        </w:rPr>
+      </w:pPr>
+    </w:p>
     <w:tbl>
       <w:tblPr>
         <w:tblStyle w:val="Tabelasiatki5ciemnaakcent6"/>
@@ -2168,7 +2179,6 @@
                 <w:color w:val="000000"/>
                 <w:lang w:eastAsia="pl-PL"/>
               </w:rPr>
-              <w:lastRenderedPageBreak/>
               <w:t>Rozmiar</w:t>
             </w:r>
           </w:p>
@@ -2244,7 +2254,15 @@
                 <w:color w:val="000000"/>
                 <w:lang w:eastAsia="pl-PL"/>
               </w:rPr>
-              <w:t>Średnia z szukanie</w:t>
+              <w:t xml:space="preserve">Średnia z </w:t>
+            </w:r>
+            <w:r>
+              <w:rPr>
+                <w:rFonts w:ascii="Calibri" w:eastAsia="Times New Roman" w:hAnsi="Calibri" w:cs="Calibri"/>
+                <w:color w:val="000000"/>
+                <w:lang w:eastAsia="pl-PL"/>
+              </w:rPr>
+              <w:t>wyszukiwania</w:t>
             </w:r>
           </w:p>
         </w:tc>
@@ -2801,6 +2819,14 @@
     <w:p>
       <w:pPr>
         <w:jc w:val="center"/>
+        <w:rPr>
+          <w:rStyle w:val="Wyrnienieintensywne"/>
+        </w:rPr>
+      </w:pPr>
+    </w:p>
+    <w:p>
+      <w:pPr>
+        <w:jc w:val="center"/>
       </w:pPr>
       <w:r>
         <w:rPr>
@@ -2818,19 +2844,7 @@
         <w:rPr>
           <w:rStyle w:val="Wyrnienieintensywne"/>
         </w:rPr>
-        <w:t xml:space="preserve"> (</w:t>
-      </w:r>
-      <w:r>
-        <w:rPr>
-          <w:rStyle w:val="Wyrnienieintensywne"/>
-        </w:rPr>
-        <w:t>wyniki w milisekundach</w:t>
-      </w:r>
-      <w:r>
-        <w:rPr>
-          <w:rStyle w:val="Wyrnienieintensywne"/>
-        </w:rPr>
-        <w:t>):</w:t>
+        <w:t xml:space="preserve"> (wyniki w milisekundach):</w:t>
       </w:r>
     </w:p>
     <w:tbl>
@@ -2897,7 +2911,15 @@
                 <w:color w:val="000000"/>
                 <w:lang w:eastAsia="pl-PL"/>
               </w:rPr>
-              <w:t>Średnia z wyszukanie</w:t>
+              <w:t xml:space="preserve">Średnia z </w:t>
+            </w:r>
+            <w:r>
+              <w:rPr>
+                <w:rFonts w:ascii="Calibri" w:eastAsia="Times New Roman" w:hAnsi="Calibri" w:cs="Calibri"/>
+                <w:color w:val="000000"/>
+                <w:lang w:eastAsia="pl-PL"/>
+              </w:rPr>
+              <w:t>wyszukiwania</w:t>
             </w:r>
           </w:p>
         </w:tc>
@@ -3688,13 +3710,7 @@
         <w:rPr>
           <w:rStyle w:val="Wyrnienieintensywne"/>
         </w:rPr>
-        <w:t>Tablica dynamiczna</w:t>
-      </w:r>
-      <w:r>
-        <w:rPr>
-          <w:rStyle w:val="Wyrnienieintensywne"/>
-        </w:rPr>
-        <w:t xml:space="preserve"> (wyniki w milisekundach):</w:t>
+        <w:t>Tablica dynamiczna (wyniki w milisekundach):</w:t>
       </w:r>
     </w:p>
     <w:tbl>
@@ -3815,16 +3831,14 @@
               </w:rPr>
               <w:t xml:space="preserve">Średnia z dodanie na </w:t>
             </w:r>
-            <w:proofErr w:type="spellStart"/>
-            <w:r>
-              <w:rPr>
-                <w:rFonts w:ascii="Calibri" w:eastAsia="Times New Roman" w:hAnsi="Calibri" w:cs="Calibri"/>
-                <w:color w:val="000000"/>
-                <w:lang w:eastAsia="pl-PL"/>
-              </w:rPr>
-              <w:t>koncu</w:t>
-            </w:r>
-            <w:proofErr w:type="spellEnd"/>
+            <w:r>
+              <w:rPr>
+                <w:rFonts w:ascii="Calibri" w:eastAsia="Times New Roman" w:hAnsi="Calibri" w:cs="Calibri"/>
+                <w:color w:val="000000"/>
+                <w:lang w:eastAsia="pl-PL"/>
+              </w:rPr>
+              <w:t>końcu</w:t>
+            </w:r>
           </w:p>
         </w:tc>
         <w:tc>
@@ -3850,16 +3864,14 @@
               </w:rPr>
               <w:t xml:space="preserve">Średnia z usuniecie z </w:t>
             </w:r>
-            <w:proofErr w:type="spellStart"/>
-            <w:r>
-              <w:rPr>
-                <w:rFonts w:ascii="Calibri" w:eastAsia="Times New Roman" w:hAnsi="Calibri" w:cs="Calibri"/>
-                <w:color w:val="000000"/>
-                <w:lang w:eastAsia="pl-PL"/>
-              </w:rPr>
-              <w:t>konca</w:t>
-            </w:r>
-            <w:proofErr w:type="spellEnd"/>
+            <w:r>
+              <w:rPr>
+                <w:rFonts w:ascii="Calibri" w:eastAsia="Times New Roman" w:hAnsi="Calibri" w:cs="Calibri"/>
+                <w:color w:val="000000"/>
+                <w:lang w:eastAsia="pl-PL"/>
+              </w:rPr>
+              <w:t>końca</w:t>
+            </w:r>
           </w:p>
         </w:tc>
       </w:tr>
@@ -4662,7 +4674,15 @@
                 <w:color w:val="000000"/>
                 <w:lang w:eastAsia="pl-PL"/>
               </w:rPr>
-              <w:t>Średnia z szukanie</w:t>
+              <w:t xml:space="preserve">Średnia z </w:t>
+            </w:r>
+            <w:r>
+              <w:rPr>
+                <w:rFonts w:ascii="Calibri" w:eastAsia="Times New Roman" w:hAnsi="Calibri" w:cs="Calibri"/>
+                <w:color w:val="000000"/>
+                <w:lang w:eastAsia="pl-PL"/>
+              </w:rPr>
+              <w:t>wyszukiwania</w:t>
             </w:r>
           </w:p>
         </w:tc>
@@ -5236,10 +5256,164 @@
         <w:rPr>
           <w:sz w:val="28"/>
         </w:rPr>
+        <w:lastRenderedPageBreak/>
         <w:t>Wnioski i analiza wyników</w:t>
       </w:r>
     </w:p>
-    <w:p/>
+    <w:p>
+      <w:pPr>
+        <w:pStyle w:val="Akapitzlist"/>
+        <w:numPr>
+          <w:ilvl w:val="1"/>
+          <w:numId w:val="1"/>
+        </w:numPr>
+        <w:rPr>
+          <w:sz w:val="28"/>
+        </w:rPr>
+      </w:pPr>
+      <w:r>
+        <w:rPr>
+          <w:sz w:val="28"/>
+        </w:rPr>
+        <w:t>W</w:t>
+      </w:r>
+      <w:r>
+        <w:rPr>
+          <w:sz w:val="28"/>
+        </w:rPr>
+        <w:t>czytywanie</w:t>
+      </w:r>
+    </w:p>
+    <w:p>
+      <w:pPr>
+        <w:ind w:left="360" w:firstLine="348"/>
+      </w:pPr>
+      <w:r>
+        <w:t>Przy czytywaniu najwydajniejsza okazała się lista dwukierunkowa, ale tylko w przypadku, gdy tworzenie struktury odbywało się poprzez dodanie na początek. W innych strukturach nie miało to widocznego znaczenia.</w:t>
+      </w:r>
+    </w:p>
+    <w:p>
+      <w:pPr>
+        <w:ind w:left="360" w:firstLine="348"/>
+      </w:pPr>
+      <w:r>
+        <w:t xml:space="preserve">Z uwagi na </w:t>
+      </w:r>
+      <w:proofErr w:type="gramStart"/>
+      <w:r>
+        <w:t>to</w:t>
+      </w:r>
+      <w:proofErr w:type="gramEnd"/>
+      <w:r>
+        <w:t xml:space="preserve"> że kopiec dziedziczy po dynamicznej tablicy, czas jego tworzenia jest minimalnie dłuższy, jest to spowodowanie dodatkowymi warunkami, które kontrolują poprawność kopca.</w:t>
+      </w:r>
+      <w:r>
+        <w:t xml:space="preserve"> </w:t>
+      </w:r>
+    </w:p>
+    <w:p>
+      <w:pPr>
+        <w:ind w:left="360" w:firstLine="348"/>
+      </w:pPr>
+      <w:r>
+        <w:t xml:space="preserve">Ponadto, czasy tworzenia kopca i tablicy dynamiczna nie rosną liniowo, tak jak lista dwukierunkowa – jest to spowodowane, </w:t>
+      </w:r>
+      <w:proofErr w:type="gramStart"/>
+      <w:r>
+        <w:t>tym</w:t>
+      </w:r>
+      <w:proofErr w:type="gramEnd"/>
+      <w:r>
+        <w:t xml:space="preserve"> że, przy każdym dodaniu trzeba przekopiować całą zawartość struktury.</w:t>
+      </w:r>
+    </w:p>
+    <w:p>
+      <w:pPr>
+        <w:pStyle w:val="Akapitzlist"/>
+        <w:numPr>
+          <w:ilvl w:val="1"/>
+          <w:numId w:val="1"/>
+        </w:numPr>
+        <w:rPr>
+          <w:sz w:val="28"/>
+          <w:szCs w:val="28"/>
+        </w:rPr>
+      </w:pPr>
+      <w:r>
+        <w:rPr>
+          <w:sz w:val="28"/>
+          <w:szCs w:val="28"/>
+        </w:rPr>
+        <w:t>Operacja na strukturach</w:t>
+      </w:r>
+    </w:p>
+    <w:p>
+      <w:pPr>
+        <w:ind w:left="360" w:firstLine="348"/>
+      </w:pPr>
+      <w:r>
+        <w:t>Wedle przypuszczeń najszybszą metodą dodawania elementów do struktury jest dodawanie na start w liście dwukierunkowej.</w:t>
+      </w:r>
+      <w:r>
+        <w:t xml:space="preserve"> Ciekawa jest różnica w tablicy </w:t>
+      </w:r>
+      <w:r>
+        <w:t>dynamicznej przy dodawaniu na początek, a dodawaniu na koniec</w:t>
+      </w:r>
+      <w:r>
+        <w:t>. Jest ono</w:t>
+      </w:r>
+      <w:r>
+        <w:t xml:space="preserve"> ponad</w:t>
+      </w:r>
+      <w:r>
+        <w:t xml:space="preserve"> 2 razy szybsze od dodania na początek</w:t>
+      </w:r>
+      <w:r>
+        <w:t xml:space="preserve"> (w przypadku rozmiaru struktury o rozmiarze 100000)</w:t>
+      </w:r>
+      <w:r>
+        <w:t xml:space="preserve"> – takiego wyniku nie spodziewałem się.</w:t>
+      </w:r>
+    </w:p>
+    <w:p>
+      <w:pPr>
+        <w:ind w:left="360" w:firstLine="348"/>
+      </w:pPr>
+      <w:r>
+        <w:t>W przypadku Listy dwukierunkowej najszybszą operacjami są te wykonywane jak najbliżej początku.</w:t>
+      </w:r>
+    </w:p>
+    <w:p>
+      <w:pPr>
+        <w:ind w:left="360" w:firstLine="348"/>
+      </w:pPr>
+      <w:r>
+        <w:t xml:space="preserve">Najszybsze wyszukiwanie daje nam tablica dynamiczna, jest to prawdopodobnie spowodowane ułożeniem danych w pamięci. </w:t>
+      </w:r>
+      <w:r>
+        <w:br/>
+        <w:t>Ciekawe za to są dość długie czasy wyszukiwani w kopcu, oczekiwałem dużo mniejszych. Jak widać dużo szybsze jest przeszukanie całej tablicy. Co prawda kopiec eliminuje pewne gałęzie drzewa, lecz dodatkowe warunki, jak i pobieranie danych z różnych miejsc pamięci skutecznie ograniczają tą strukturę</w:t>
+      </w:r>
+      <w:r>
+        <w:t>.</w:t>
+      </w:r>
+    </w:p>
+    <w:p>
+      <w:pPr>
+        <w:ind w:left="360" w:firstLine="348"/>
+      </w:pPr>
+      <w:r>
+        <w:t>W przypadku dodawania na określoną pozycję tablica dynamiczna również okazała się najszybsza.</w:t>
+      </w:r>
+      <w:bookmarkStart w:id="0" w:name="_GoBack"/>
+      <w:bookmarkEnd w:id="0"/>
+    </w:p>
+    <w:p>
+      <w:r>
+        <w:br w:type="page"/>
+      </w:r>
+    </w:p>
     <w:p>
       <w:pPr>
         <w:pStyle w:val="Akapitzlist"/>
@@ -5255,6 +5429,7 @@
         <w:rPr>
           <w:sz w:val="28"/>
         </w:rPr>
+        <w:lastRenderedPageBreak/>
         <w:t>Bibliografia</w:t>
       </w:r>
     </w:p>
@@ -6077,7 +6252,7 @@
   <w:abstractNum w:abstractNumId="8" w15:restartNumberingAfterBreak="0">
     <w:nsid w:val="249936E6"/>
     <w:multiLevelType w:val="hybridMultilevel"/>
-    <w:tmpl w:val="5DD2BC8C"/>
+    <w:tmpl w:val="CE66983A"/>
     <w:lvl w:ilvl="0" w:tplc="0415000F">
       <w:start w:val="1"/>
       <w:numFmt w:val="decimal"/>
@@ -8200,7 +8375,7 @@
 </file>
 
 <file path=customXml/itemProps1.xml><?xml version="1.0" encoding="utf-8"?>
-<ds:datastoreItem xmlns:ds="http://schemas.openxmlformats.org/officeDocument/2006/customXml" ds:itemID="{6E0EF92D-EBFB-4E01-ACE5-0B2DC408DC30}">
+<ds:datastoreItem xmlns:ds="http://schemas.openxmlformats.org/officeDocument/2006/customXml" ds:itemID="{E56EB0DD-BF0E-4720-8A44-D9A43B33578E}">
   <ds:schemaRefs>
     <ds:schemaRef ds:uri="http://schemas.openxmlformats.org/officeDocument/2006/bibliography"/>
   </ds:schemaRefs>

</xml_diff>